<commit_message>
Seção 04 até a aula 026.
</commit_message>
<xml_diff>
--- a/parte-03 - Introdução a linguagem JAVA/aula-018 - Primeiro progrrama em Java/aula18 - Criando um novo workspace e Alterando a perspectiva.docx
+++ b/parte-03 - Introdução a linguagem JAVA/aula-018 - Primeiro progrrama em Java/aula18 - Criando um novo workspace e Alterando a perspectiva.docx
@@ -14,6 +14,93 @@
           <w:noProof/>
           <w:lang w:eastAsia="pt-BR"/>
         </w:rPr>
+        <w:t>Configuração do Eclipse, workspace e perspectiva</w:t>
+      </w:r>
+    </w:p>
+    <w:p>
+      <w:pPr>
+        <w:rPr>
+          <w:noProof/>
+          <w:lang w:eastAsia="pt-BR"/>
+        </w:rPr>
+      </w:pPr>
+    </w:p>
+    <w:p>
+      <w:pPr>
+        <w:rPr>
+          <w:noProof/>
+          <w:lang w:eastAsia="pt-BR"/>
+        </w:rPr>
+      </w:pPr>
+      <w:r>
+        <w:rPr>
+          <w:noProof/>
+          <w:lang w:eastAsia="pt-BR"/>
+        </w:rPr>
+        <w:drawing>
+          <wp:inline distT="0" distB="0" distL="0" distR="0" wp14:anchorId="379A6023" wp14:editId="211FFEBE">
+            <wp:extent cx="5388126" cy="3657600"/>
+            <wp:effectExtent l="0" t="0" r="3175" b="0"/>
+            <wp:docPr id="4" name="Imagem 4"/>
+            <wp:cNvGraphicFramePr>
+              <a:graphicFrameLocks xmlns:a="http://schemas.openxmlformats.org/drawingml/2006/main" noChangeAspect="1"/>
+            </wp:cNvGraphicFramePr>
+            <a:graphic xmlns:a="http://schemas.openxmlformats.org/drawingml/2006/main">
+              <a:graphicData uri="http://schemas.openxmlformats.org/drawingml/2006/picture">
+                <pic:pic xmlns:pic="http://schemas.openxmlformats.org/drawingml/2006/picture">
+                  <pic:nvPicPr>
+                    <pic:cNvPr id="1" name=""/>
+                    <pic:cNvPicPr/>
+                  </pic:nvPicPr>
+                  <pic:blipFill rotWithShape="1">
+                    <a:blip r:embed="rId4"/>
+                    <a:srcRect l="5660" r="69464" b="41814"/>
+                    <a:stretch/>
+                  </pic:blipFill>
+                  <pic:spPr bwMode="auto">
+                    <a:xfrm>
+                      <a:off x="0" y="0"/>
+                      <a:ext cx="5453170" cy="3701753"/>
+                    </a:xfrm>
+                    <a:prstGeom prst="rect">
+                      <a:avLst/>
+                    </a:prstGeom>
+                    <a:ln>
+                      <a:noFill/>
+                    </a:ln>
+                    <a:extLst>
+                      <a:ext uri="{53640926-AAD7-44D8-BBD7-CCE9431645EC}">
+                        <a14:shadowObscured xmlns:a14="http://schemas.microsoft.com/office/drawing/2010/main"/>
+                      </a:ext>
+                    </a:extLst>
+                  </pic:spPr>
+                </pic:pic>
+              </a:graphicData>
+            </a:graphic>
+          </wp:inline>
+        </w:drawing>
+      </w:r>
+    </w:p>
+    <w:p>
+      <w:pPr>
+        <w:rPr>
+          <w:noProof/>
+          <w:lang w:eastAsia="pt-BR"/>
+        </w:rPr>
+      </w:pPr>
+    </w:p>
+    <w:p>
+      <w:pPr>
+        <w:rPr>
+          <w:noProof/>
+          <w:lang w:eastAsia="pt-BR"/>
+        </w:rPr>
+      </w:pPr>
+      <w:r>
+        <w:rPr>
+          <w:noProof/>
+          <w:lang w:eastAsia="pt-BR"/>
+        </w:rPr>
         <w:t>Criando um novo workspace:</w:t>
       </w:r>
     </w:p>
@@ -29,7 +116,35 @@
           <w:noProof/>
           <w:lang w:eastAsia="pt-BR"/>
         </w:rPr>
-        <w:t>File&gt;Switch workspace &gt; Other</w:t>
+        <w:t>File</w:t>
+      </w:r>
+      <w:r>
+        <w:rPr>
+          <w:noProof/>
+          <w:lang w:eastAsia="pt-BR"/>
+        </w:rPr>
+        <w:t xml:space="preserve"> </w:t>
+      </w:r>
+      <w:r>
+        <w:rPr>
+          <w:noProof/>
+          <w:lang w:eastAsia="pt-BR"/>
+        </w:rPr>
+        <w:t>&gt;</w:t>
+      </w:r>
+      <w:r>
+        <w:rPr>
+          <w:noProof/>
+          <w:lang w:eastAsia="pt-BR"/>
+        </w:rPr>
+        <w:t xml:space="preserve"> </w:t>
+      </w:r>
+      <w:r>
+        <w:rPr>
+          <w:noProof/>
+          <w:lang w:eastAsia="pt-BR"/>
+        </w:rPr>
+        <w:t>Switch workspace &gt; Other</w:t>
       </w:r>
     </w:p>
     <w:p>
@@ -46,8 +161,6 @@
         </w:rPr>
         <w:t>... indicar o novo diretório (path) para o novo workspace</w:t>
       </w:r>
-      <w:bookmarkStart w:id="0" w:name="_GoBack"/>
-      <w:bookmarkEnd w:id="0"/>
     </w:p>
     <w:p>
       <w:pPr>
@@ -77,7 +190,7 @@
                     <pic:cNvPicPr/>
                   </pic:nvPicPr>
                   <pic:blipFill rotWithShape="1">
-                    <a:blip r:embed="rId4"/>
+                    <a:blip r:embed="rId5"/>
                     <a:srcRect l="51168" b="6756"/>
                     <a:stretch/>
                   </pic:blipFill>
@@ -120,6 +233,14 @@
           <w:lang w:eastAsia="pt-BR"/>
         </w:rPr>
       </w:pPr>
+      <w:r>
+        <w:rPr>
+          <w:noProof/>
+          <w:lang w:eastAsia="pt-BR"/>
+        </w:rPr>
+        <w:lastRenderedPageBreak/>
+        <w:t xml:space="preserve">Alterando a prerspectiva de JavaEE para Java: </w:t>
+      </w:r>
     </w:p>
     <w:p>
       <w:pPr>
@@ -128,35 +249,96 @@
           <w:lang w:eastAsia="pt-BR"/>
         </w:rPr>
       </w:pPr>
-    </w:p>
-    <w:p>
-      <w:pPr>
-        <w:rPr>
-          <w:noProof/>
-          <w:lang w:eastAsia="pt-BR"/>
-        </w:rPr>
-      </w:pPr>
-      <w:r>
-        <w:rPr>
-          <w:noProof/>
-          <w:lang w:eastAsia="pt-BR"/>
-        </w:rPr>
-        <w:t xml:space="preserve">Alterando a prerspectiva de JavaEE para Java: </w:t>
-      </w:r>
-    </w:p>
-    <w:p>
-      <w:pPr>
-        <w:rPr>
-          <w:noProof/>
-          <w:lang w:eastAsia="pt-BR"/>
-        </w:rPr>
-      </w:pPr>
-      <w:r>
-        <w:rPr>
-          <w:noProof/>
-          <w:lang w:eastAsia="pt-BR"/>
-        </w:rPr>
-        <w:t>Window&gt;Perspective&gt;Open perspective&gt;Java</w:t>
+      <w:r>
+        <w:rPr>
+          <w:noProof/>
+          <w:lang w:eastAsia="pt-BR"/>
+        </w:rPr>
+        <w:t>Window</w:t>
+      </w:r>
+      <w:r>
+        <w:rPr>
+          <w:noProof/>
+          <w:lang w:eastAsia="pt-BR"/>
+        </w:rPr>
+        <w:t xml:space="preserve"> </w:t>
+      </w:r>
+      <w:r>
+        <w:rPr>
+          <w:noProof/>
+          <w:lang w:eastAsia="pt-BR"/>
+        </w:rPr>
+        <w:t>&gt;</w:t>
+      </w:r>
+      <w:r>
+        <w:rPr>
+          <w:noProof/>
+          <w:lang w:eastAsia="pt-BR"/>
+        </w:rPr>
+        <w:t xml:space="preserve"> </w:t>
+      </w:r>
+      <w:r>
+        <w:rPr>
+          <w:noProof/>
+          <w:lang w:eastAsia="pt-BR"/>
+        </w:rPr>
+        <w:t>Perspective</w:t>
+      </w:r>
+      <w:r>
+        <w:rPr>
+          <w:noProof/>
+          <w:lang w:eastAsia="pt-BR"/>
+        </w:rPr>
+        <w:t xml:space="preserve"> </w:t>
+      </w:r>
+      <w:r>
+        <w:rPr>
+          <w:noProof/>
+          <w:lang w:eastAsia="pt-BR"/>
+        </w:rPr>
+        <w:t>&gt;</w:t>
+      </w:r>
+      <w:r>
+        <w:rPr>
+          <w:noProof/>
+          <w:lang w:eastAsia="pt-BR"/>
+        </w:rPr>
+        <w:t xml:space="preserve"> </w:t>
+      </w:r>
+      <w:r>
+        <w:rPr>
+          <w:noProof/>
+          <w:lang w:eastAsia="pt-BR"/>
+        </w:rPr>
+        <w:t>Open perspective</w:t>
+      </w:r>
+      <w:r>
+        <w:rPr>
+          <w:noProof/>
+          <w:lang w:eastAsia="pt-BR"/>
+        </w:rPr>
+        <w:t xml:space="preserve"> </w:t>
+      </w:r>
+      <w:r>
+        <w:rPr>
+          <w:noProof/>
+          <w:lang w:eastAsia="pt-BR"/>
+        </w:rPr>
+        <w:t>&gt;</w:t>
+      </w:r>
+      <w:r>
+        <w:rPr>
+          <w:noProof/>
+          <w:lang w:eastAsia="pt-BR"/>
+        </w:rPr>
+        <w:t xml:space="preserve"> </w:t>
+      </w:r>
+      <w:r>
+        <w:rPr>
+          <w:noProof/>
+          <w:lang w:eastAsia="pt-BR"/>
+        </w:rPr>
+        <w:t>Java</w:t>
       </w:r>
     </w:p>
     <w:p>
@@ -181,7 +363,7 @@
                     <pic:cNvPicPr/>
                   </pic:nvPicPr>
                   <pic:blipFill rotWithShape="1">
-                    <a:blip r:embed="rId5"/>
+                    <a:blip r:embed="rId6"/>
                     <a:srcRect l="51352" b="6540"/>
                     <a:stretch/>
                   </pic:blipFill>
@@ -209,6 +391,694 @@
         </w:drawing>
       </w:r>
     </w:p>
+    <w:p/>
+    <w:p>
+      <w:r>
+        <w:t>Reiniciando a perspectiva Java: Reset perspective</w:t>
+      </w:r>
+    </w:p>
+    <w:p>
+      <w:pPr>
+        <w:rPr>
+          <w:noProof/>
+          <w:lang w:eastAsia="pt-BR"/>
+        </w:rPr>
+      </w:pPr>
+      <w:r>
+        <w:t>Window &gt; Perspective &gt; Reset Perspective</w:t>
+      </w:r>
+    </w:p>
+    <w:p>
+      <w:r>
+        <w:rPr>
+          <w:noProof/>
+          <w:lang w:eastAsia="pt-BR"/>
+        </w:rPr>
+        <w:drawing>
+          <wp:inline distT="0" distB="0" distL="0" distR="0" wp14:anchorId="5C6361EE" wp14:editId="390736EE">
+            <wp:extent cx="5593536" cy="3110948"/>
+            <wp:effectExtent l="0" t="0" r="7620" b="0"/>
+            <wp:docPr id="3" name="Imagem 3"/>
+            <wp:cNvGraphicFramePr>
+              <a:graphicFrameLocks xmlns:a="http://schemas.openxmlformats.org/drawingml/2006/main" noChangeAspect="1"/>
+            </wp:cNvGraphicFramePr>
+            <a:graphic xmlns:a="http://schemas.openxmlformats.org/drawingml/2006/main">
+              <a:graphicData uri="http://schemas.openxmlformats.org/drawingml/2006/picture">
+                <pic:pic xmlns:pic="http://schemas.openxmlformats.org/drawingml/2006/picture">
+                  <pic:nvPicPr>
+                    <pic:cNvPr id="1" name=""/>
+                    <pic:cNvPicPr/>
+                  </pic:nvPicPr>
+                  <pic:blipFill rotWithShape="1">
+                    <a:blip r:embed="rId7"/>
+                    <a:srcRect l="51352" b="6771"/>
+                    <a:stretch/>
+                  </pic:blipFill>
+                  <pic:spPr bwMode="auto">
+                    <a:xfrm>
+                      <a:off x="0" y="0"/>
+                      <a:ext cx="5622584" cy="3127104"/>
+                    </a:xfrm>
+                    <a:prstGeom prst="rect">
+                      <a:avLst/>
+                    </a:prstGeom>
+                    <a:ln>
+                      <a:noFill/>
+                    </a:ln>
+                    <a:extLst>
+                      <a:ext uri="{53640926-AAD7-44D8-BBD7-CCE9431645EC}">
+                        <a14:shadowObscured xmlns:a14="http://schemas.microsoft.com/office/drawing/2010/main"/>
+                      </a:ext>
+                    </a:extLst>
+                  </pic:spPr>
+                </pic:pic>
+              </a:graphicData>
+            </a:graphic>
+          </wp:inline>
+        </w:drawing>
+      </w:r>
+    </w:p>
+    <w:p/>
+    <w:p/>
+    <w:p/>
+    <w:p>
+      <w:r>
+        <w:lastRenderedPageBreak/>
+        <w:t>Mostrar o Console</w:t>
+      </w:r>
+    </w:p>
+    <w:p>
+      <w:r>
+        <w:t xml:space="preserve">Window &gt; show </w:t>
+      </w:r>
+      <w:proofErr w:type="spellStart"/>
+      <w:r>
+        <w:t>view</w:t>
+      </w:r>
+      <w:proofErr w:type="spellEnd"/>
+      <w:r>
+        <w:t xml:space="preserve"> &gt; console</w:t>
+      </w:r>
+    </w:p>
+    <w:p>
+      <w:r>
+        <w:rPr>
+          <w:noProof/>
+          <w:lang w:eastAsia="pt-BR"/>
+        </w:rPr>
+        <w:drawing>
+          <wp:inline distT="0" distB="0" distL="0" distR="0" wp14:anchorId="665CA7EF" wp14:editId="783C0EFE">
+            <wp:extent cx="5618438" cy="3170583"/>
+            <wp:effectExtent l="0" t="0" r="1905" b="0"/>
+            <wp:docPr id="5" name="Imagem 5"/>
+            <wp:cNvGraphicFramePr>
+              <a:graphicFrameLocks xmlns:a="http://schemas.openxmlformats.org/drawingml/2006/main" noChangeAspect="1"/>
+            </wp:cNvGraphicFramePr>
+            <a:graphic xmlns:a="http://schemas.openxmlformats.org/drawingml/2006/main">
+              <a:graphicData uri="http://schemas.openxmlformats.org/drawingml/2006/picture">
+                <pic:pic xmlns:pic="http://schemas.openxmlformats.org/drawingml/2006/picture">
+                  <pic:nvPicPr>
+                    <pic:cNvPr id="1" name=""/>
+                    <pic:cNvPicPr/>
+                  </pic:nvPicPr>
+                  <pic:blipFill rotWithShape="1">
+                    <a:blip r:embed="rId8"/>
+                    <a:srcRect l="51720" b="6121"/>
+                    <a:stretch/>
+                  </pic:blipFill>
+                  <pic:spPr bwMode="auto">
+                    <a:xfrm>
+                      <a:off x="0" y="0"/>
+                      <a:ext cx="5642472" cy="3184146"/>
+                    </a:xfrm>
+                    <a:prstGeom prst="rect">
+                      <a:avLst/>
+                    </a:prstGeom>
+                    <a:ln>
+                      <a:noFill/>
+                    </a:ln>
+                    <a:extLst>
+                      <a:ext uri="{53640926-AAD7-44D8-BBD7-CCE9431645EC}">
+                        <a14:shadowObscured xmlns:a14="http://schemas.microsoft.com/office/drawing/2010/main"/>
+                      </a:ext>
+                    </a:extLst>
+                  </pic:spPr>
+                </pic:pic>
+              </a:graphicData>
+            </a:graphic>
+          </wp:inline>
+        </w:drawing>
+      </w:r>
+    </w:p>
+    <w:p/>
+    <w:p>
+      <w:r>
+        <w:t xml:space="preserve">Criando um novo projeto: </w:t>
+      </w:r>
+    </w:p>
+    <w:p>
+      <w:r>
+        <w:t>File &gt; New &gt; Java Project</w:t>
+      </w:r>
+    </w:p>
+    <w:p>
+      <w:r>
+        <w:rPr>
+          <w:noProof/>
+          <w:lang w:eastAsia="pt-BR"/>
+        </w:rPr>
+        <w:drawing>
+          <wp:inline distT="0" distB="0" distL="0" distR="0" wp14:anchorId="4021C131" wp14:editId="2A3C0734">
+            <wp:extent cx="5665019" cy="3150705"/>
+            <wp:effectExtent l="0" t="0" r="0" b="0"/>
+            <wp:docPr id="6" name="Imagem 6"/>
+            <wp:cNvGraphicFramePr>
+              <a:graphicFrameLocks xmlns:a="http://schemas.openxmlformats.org/drawingml/2006/main" noChangeAspect="1"/>
+            </wp:cNvGraphicFramePr>
+            <a:graphic xmlns:a="http://schemas.openxmlformats.org/drawingml/2006/main">
+              <a:graphicData uri="http://schemas.openxmlformats.org/drawingml/2006/picture">
+                <pic:pic xmlns:pic="http://schemas.openxmlformats.org/drawingml/2006/picture">
+                  <pic:nvPicPr>
+                    <pic:cNvPr id="1" name=""/>
+                    <pic:cNvPicPr/>
+                  </pic:nvPicPr>
+                  <pic:blipFill rotWithShape="1">
+                    <a:blip r:embed="rId9"/>
+                    <a:srcRect l="51352" b="6771"/>
+                    <a:stretch/>
+                  </pic:blipFill>
+                  <pic:spPr bwMode="auto">
+                    <a:xfrm>
+                      <a:off x="0" y="0"/>
+                      <a:ext cx="5700032" cy="3170178"/>
+                    </a:xfrm>
+                    <a:prstGeom prst="rect">
+                      <a:avLst/>
+                    </a:prstGeom>
+                    <a:ln>
+                      <a:noFill/>
+                    </a:ln>
+                    <a:extLst>
+                      <a:ext uri="{53640926-AAD7-44D8-BBD7-CCE9431645EC}">
+                        <a14:shadowObscured xmlns:a14="http://schemas.microsoft.com/office/drawing/2010/main"/>
+                      </a:ext>
+                    </a:extLst>
+                  </pic:spPr>
+                </pic:pic>
+              </a:graphicData>
+            </a:graphic>
+          </wp:inline>
+        </w:drawing>
+      </w:r>
+    </w:p>
+    <w:p/>
+    <w:p>
+      <w:pPr>
+        <w:rPr>
+          <w:noProof/>
+          <w:lang w:eastAsia="pt-BR"/>
+        </w:rPr>
+      </w:pPr>
+    </w:p>
+    <w:p>
+      <w:r>
+        <w:rPr>
+          <w:noProof/>
+          <w:lang w:eastAsia="pt-BR"/>
+        </w:rPr>
+        <w:lastRenderedPageBreak/>
+        <w:drawing>
+          <wp:inline distT="0" distB="0" distL="0" distR="0" wp14:anchorId="4CFBF6E1" wp14:editId="44FA4CBB">
+            <wp:extent cx="5759344" cy="3250096"/>
+            <wp:effectExtent l="0" t="0" r="0" b="7620"/>
+            <wp:docPr id="7" name="Imagem 7"/>
+            <wp:cNvGraphicFramePr>
+              <a:graphicFrameLocks xmlns:a="http://schemas.openxmlformats.org/drawingml/2006/main" noChangeAspect="1"/>
+            </wp:cNvGraphicFramePr>
+            <a:graphic xmlns:a="http://schemas.openxmlformats.org/drawingml/2006/main">
+              <a:graphicData uri="http://schemas.openxmlformats.org/drawingml/2006/picture">
+                <pic:pic xmlns:pic="http://schemas.openxmlformats.org/drawingml/2006/picture">
+                  <pic:nvPicPr>
+                    <pic:cNvPr id="1" name=""/>
+                    <pic:cNvPicPr/>
+                  </pic:nvPicPr>
+                  <pic:blipFill rotWithShape="1">
+                    <a:blip r:embed="rId10"/>
+                    <a:srcRect l="51720" b="6121"/>
+                    <a:stretch/>
+                  </pic:blipFill>
+                  <pic:spPr bwMode="auto">
+                    <a:xfrm>
+                      <a:off x="0" y="0"/>
+                      <a:ext cx="5792144" cy="3268606"/>
+                    </a:xfrm>
+                    <a:prstGeom prst="rect">
+                      <a:avLst/>
+                    </a:prstGeom>
+                    <a:ln>
+                      <a:noFill/>
+                    </a:ln>
+                    <a:extLst>
+                      <a:ext uri="{53640926-AAD7-44D8-BBD7-CCE9431645EC}">
+                        <a14:shadowObscured xmlns:a14="http://schemas.microsoft.com/office/drawing/2010/main"/>
+                      </a:ext>
+                    </a:extLst>
+                  </pic:spPr>
+                </pic:pic>
+              </a:graphicData>
+            </a:graphic>
+          </wp:inline>
+        </w:drawing>
+      </w:r>
+    </w:p>
+    <w:p/>
+    <w:p>
+      <w:r>
+        <w:t>*** Não criar o novo módulo!!!!!</w:t>
+      </w:r>
+    </w:p>
+    <w:p>
+      <w:r>
+        <w:rPr>
+          <w:noProof/>
+          <w:lang w:eastAsia="pt-BR"/>
+        </w:rPr>
+        <w:drawing>
+          <wp:inline distT="0" distB="0" distL="0" distR="0" wp14:anchorId="54839BE6" wp14:editId="247334B6">
+            <wp:extent cx="5707466" cy="3150704"/>
+            <wp:effectExtent l="0" t="0" r="7620" b="0"/>
+            <wp:docPr id="8" name="Imagem 8"/>
+            <wp:cNvGraphicFramePr>
+              <a:graphicFrameLocks xmlns:a="http://schemas.openxmlformats.org/drawingml/2006/main" noChangeAspect="1"/>
+            </wp:cNvGraphicFramePr>
+            <a:graphic xmlns:a="http://schemas.openxmlformats.org/drawingml/2006/main">
+              <a:graphicData uri="http://schemas.openxmlformats.org/drawingml/2006/picture">
+                <pic:pic xmlns:pic="http://schemas.openxmlformats.org/drawingml/2006/picture">
+                  <pic:nvPicPr>
+                    <pic:cNvPr id="1" name=""/>
+                    <pic:cNvPicPr/>
+                  </pic:nvPicPr>
+                  <pic:blipFill rotWithShape="1">
+                    <a:blip r:embed="rId11"/>
+                    <a:srcRect l="50984" b="6764"/>
+                    <a:stretch/>
+                  </pic:blipFill>
+                  <pic:spPr bwMode="auto">
+                    <a:xfrm>
+                      <a:off x="0" y="0"/>
+                      <a:ext cx="5741880" cy="3169702"/>
+                    </a:xfrm>
+                    <a:prstGeom prst="rect">
+                      <a:avLst/>
+                    </a:prstGeom>
+                    <a:ln>
+                      <a:noFill/>
+                    </a:ln>
+                    <a:extLst>
+                      <a:ext uri="{53640926-AAD7-44D8-BBD7-CCE9431645EC}">
+                        <a14:shadowObscured xmlns:a14="http://schemas.microsoft.com/office/drawing/2010/main"/>
+                      </a:ext>
+                    </a:extLst>
+                  </pic:spPr>
+                </pic:pic>
+              </a:graphicData>
+            </a:graphic>
+          </wp:inline>
+        </w:drawing>
+      </w:r>
+    </w:p>
+    <w:p/>
+    <w:p/>
+    <w:p/>
+    <w:p/>
+    <w:p/>
+    <w:p/>
+    <w:p>
+      <w:r>
+        <w:lastRenderedPageBreak/>
+        <w:t>Criando uma nova classe: a primeira classe do programa</w:t>
+      </w:r>
+    </w:p>
+    <w:p>
+      <w:pPr>
+        <w:rPr>
+          <w:noProof/>
+          <w:lang w:eastAsia="pt-BR"/>
+        </w:rPr>
+      </w:pPr>
+      <w:r>
+        <w:t xml:space="preserve">Botão direito na pasta </w:t>
+      </w:r>
+      <w:proofErr w:type="spellStart"/>
+      <w:r>
+        <w:t>src</w:t>
+      </w:r>
+      <w:proofErr w:type="spellEnd"/>
+      <w:r>
+        <w:t xml:space="preserve"> &gt; new </w:t>
+      </w:r>
+      <w:proofErr w:type="gramStart"/>
+      <w:r>
+        <w:t xml:space="preserve">&gt;  </w:t>
+      </w:r>
+      <w:proofErr w:type="spellStart"/>
+      <w:r>
+        <w:t>class</w:t>
+      </w:r>
+      <w:proofErr w:type="spellEnd"/>
+      <w:proofErr w:type="gramEnd"/>
+    </w:p>
+    <w:p>
+      <w:r>
+        <w:rPr>
+          <w:noProof/>
+          <w:lang w:eastAsia="pt-BR"/>
+        </w:rPr>
+        <w:drawing>
+          <wp:inline distT="0" distB="0" distL="0" distR="0" wp14:anchorId="65EE3396" wp14:editId="314183B6">
+            <wp:extent cx="5639017" cy="3150704"/>
+            <wp:effectExtent l="0" t="0" r="0" b="0"/>
+            <wp:docPr id="9" name="Imagem 9"/>
+            <wp:cNvGraphicFramePr>
+              <a:graphicFrameLocks xmlns:a="http://schemas.openxmlformats.org/drawingml/2006/main" noChangeAspect="1"/>
+            </wp:cNvGraphicFramePr>
+            <a:graphic xmlns:a="http://schemas.openxmlformats.org/drawingml/2006/main">
+              <a:graphicData uri="http://schemas.openxmlformats.org/drawingml/2006/picture">
+                <pic:pic xmlns:pic="http://schemas.openxmlformats.org/drawingml/2006/picture">
+                  <pic:nvPicPr>
+                    <pic:cNvPr id="1" name=""/>
+                    <pic:cNvPicPr/>
+                  </pic:nvPicPr>
+                  <pic:blipFill rotWithShape="1">
+                    <a:blip r:embed="rId12"/>
+                    <a:srcRect l="51904" b="7404"/>
+                    <a:stretch/>
+                  </pic:blipFill>
+                  <pic:spPr bwMode="auto">
+                    <a:xfrm>
+                      <a:off x="0" y="0"/>
+                      <a:ext cx="5668794" cy="3167341"/>
+                    </a:xfrm>
+                    <a:prstGeom prst="rect">
+                      <a:avLst/>
+                    </a:prstGeom>
+                    <a:ln>
+                      <a:noFill/>
+                    </a:ln>
+                    <a:extLst>
+                      <a:ext uri="{53640926-AAD7-44D8-BBD7-CCE9431645EC}">
+                        <a14:shadowObscured xmlns:a14="http://schemas.microsoft.com/office/drawing/2010/main"/>
+                      </a:ext>
+                    </a:extLst>
+                  </pic:spPr>
+                </pic:pic>
+              </a:graphicData>
+            </a:graphic>
+          </wp:inline>
+        </w:drawing>
+      </w:r>
+    </w:p>
+    <w:p/>
+    <w:p>
+      <w:r>
+        <w:t xml:space="preserve">Manter o </w:t>
+      </w:r>
+      <w:proofErr w:type="spellStart"/>
+      <w:r>
+        <w:t>source</w:t>
+      </w:r>
+      <w:proofErr w:type="spellEnd"/>
+      <w:r>
+        <w:t xml:space="preserve"> folder; </w:t>
+      </w:r>
+    </w:p>
+    <w:p>
+      <w:r>
+        <w:t xml:space="preserve">Apagar o </w:t>
+      </w:r>
+      <w:proofErr w:type="spellStart"/>
+      <w:r>
+        <w:t>package</w:t>
+      </w:r>
+      <w:proofErr w:type="spellEnd"/>
+      <w:r>
+        <w:t xml:space="preserve"> (neste momento não serão usados </w:t>
+      </w:r>
+      <w:proofErr w:type="spellStart"/>
+      <w:r>
+        <w:t>packages</w:t>
+      </w:r>
+      <w:proofErr w:type="spellEnd"/>
+      <w:r>
+        <w:t>)</w:t>
+      </w:r>
+    </w:p>
+    <w:p>
+      <w:r>
+        <w:t xml:space="preserve">Definir o nome da </w:t>
+      </w:r>
+      <w:proofErr w:type="spellStart"/>
+      <w:r>
+        <w:t>class</w:t>
+      </w:r>
+      <w:proofErr w:type="spellEnd"/>
+      <w:r>
+        <w:t xml:space="preserve">: </w:t>
+      </w:r>
+      <w:proofErr w:type="spellStart"/>
+      <w:r>
+        <w:t>Main</w:t>
+      </w:r>
+      <w:proofErr w:type="spellEnd"/>
+    </w:p>
+    <w:p>
+      <w:r>
+        <w:t xml:space="preserve">Marcar </w:t>
+      </w:r>
+      <w:proofErr w:type="spellStart"/>
+      <w:r>
+        <w:t>public</w:t>
+      </w:r>
+      <w:proofErr w:type="spellEnd"/>
+      <w:r>
+        <w:t xml:space="preserve"> </w:t>
+      </w:r>
+      <w:proofErr w:type="spellStart"/>
+      <w:r>
+        <w:t>static</w:t>
+      </w:r>
+      <w:proofErr w:type="spellEnd"/>
+      <w:r>
+        <w:t xml:space="preserve"> </w:t>
+      </w:r>
+      <w:proofErr w:type="spellStart"/>
+      <w:r>
+        <w:t>void</w:t>
+      </w:r>
+      <w:proofErr w:type="spellEnd"/>
+      <w:r>
+        <w:t xml:space="preserve"> </w:t>
+      </w:r>
+      <w:proofErr w:type="spellStart"/>
+      <w:proofErr w:type="gramStart"/>
+      <w:r>
+        <w:t>main</w:t>
+      </w:r>
+      <w:proofErr w:type="spellEnd"/>
+      <w:r>
+        <w:t>(</w:t>
+      </w:r>
+      <w:proofErr w:type="gramEnd"/>
+      <w:r>
+        <w:t xml:space="preserve">Strings[] </w:t>
+      </w:r>
+      <w:proofErr w:type="spellStart"/>
+      <w:r>
+        <w:t>args</w:t>
+      </w:r>
+      <w:proofErr w:type="spellEnd"/>
+      <w:r>
+        <w:t>)</w:t>
+      </w:r>
+    </w:p>
+    <w:p>
+      <w:pPr>
+        <w:rPr>
+          <w:noProof/>
+          <w:lang w:eastAsia="pt-BR"/>
+        </w:rPr>
+      </w:pPr>
+    </w:p>
+    <w:p>
+      <w:r>
+        <w:rPr>
+          <w:noProof/>
+          <w:lang w:eastAsia="pt-BR"/>
+        </w:rPr>
+        <w:drawing>
+          <wp:inline distT="0" distB="0" distL="0" distR="0" wp14:anchorId="44525444" wp14:editId="4CF6F79E">
+            <wp:extent cx="5661816" cy="3071191"/>
+            <wp:effectExtent l="0" t="0" r="0" b="0"/>
+            <wp:docPr id="10" name="Imagem 10"/>
+            <wp:cNvGraphicFramePr>
+              <a:graphicFrameLocks xmlns:a="http://schemas.openxmlformats.org/drawingml/2006/main" noChangeAspect="1"/>
+            </wp:cNvGraphicFramePr>
+            <a:graphic xmlns:a="http://schemas.openxmlformats.org/drawingml/2006/main">
+              <a:graphicData uri="http://schemas.openxmlformats.org/drawingml/2006/picture">
+                <pic:pic xmlns:pic="http://schemas.openxmlformats.org/drawingml/2006/picture">
+                  <pic:nvPicPr>
+                    <pic:cNvPr id="1" name=""/>
+                    <pic:cNvPicPr/>
+                  </pic:nvPicPr>
+                  <pic:blipFill rotWithShape="1">
+                    <a:blip r:embed="rId13"/>
+                    <a:srcRect l="50800" b="8041"/>
+                    <a:stretch/>
+                  </pic:blipFill>
+                  <pic:spPr bwMode="auto">
+                    <a:xfrm>
+                      <a:off x="0" y="0"/>
+                      <a:ext cx="5676263" cy="3079028"/>
+                    </a:xfrm>
+                    <a:prstGeom prst="rect">
+                      <a:avLst/>
+                    </a:prstGeom>
+                    <a:ln>
+                      <a:noFill/>
+                    </a:ln>
+                    <a:extLst>
+                      <a:ext uri="{53640926-AAD7-44D8-BBD7-CCE9431645EC}">
+                        <a14:shadowObscured xmlns:a14="http://schemas.microsoft.com/office/drawing/2010/main"/>
+                      </a:ext>
+                    </a:extLst>
+                  </pic:spPr>
+                </pic:pic>
+              </a:graphicData>
+            </a:graphic>
+          </wp:inline>
+        </w:drawing>
+      </w:r>
+    </w:p>
+    <w:p>
+      <w:r>
+        <w:lastRenderedPageBreak/>
+        <w:t>Primeiro programa em Java: Olá Mundo!</w:t>
+      </w:r>
+    </w:p>
+    <w:p>
+      <w:r>
+        <w:rPr>
+          <w:noProof/>
+          <w:lang w:eastAsia="pt-BR"/>
+        </w:rPr>
+        <w:drawing>
+          <wp:inline distT="0" distB="0" distL="0" distR="0" wp14:anchorId="27AB14EA" wp14:editId="5E5E4CA2">
+            <wp:extent cx="5584788" cy="3071192"/>
+            <wp:effectExtent l="0" t="0" r="0" b="0"/>
+            <wp:docPr id="11" name="Imagem 11"/>
+            <wp:cNvGraphicFramePr>
+              <a:graphicFrameLocks xmlns:a="http://schemas.openxmlformats.org/drawingml/2006/main" noChangeAspect="1"/>
+            </wp:cNvGraphicFramePr>
+            <a:graphic xmlns:a="http://schemas.openxmlformats.org/drawingml/2006/main">
+              <a:graphicData uri="http://schemas.openxmlformats.org/drawingml/2006/picture">
+                <pic:pic xmlns:pic="http://schemas.openxmlformats.org/drawingml/2006/picture">
+                  <pic:nvPicPr>
+                    <pic:cNvPr id="1" name=""/>
+                    <pic:cNvPicPr/>
+                  </pic:nvPicPr>
+                  <pic:blipFill rotWithShape="1">
+                    <a:blip r:embed="rId14"/>
+                    <a:srcRect l="50800" b="6772"/>
+                    <a:stretch/>
+                  </pic:blipFill>
+                  <pic:spPr bwMode="auto">
+                    <a:xfrm>
+                      <a:off x="0" y="0"/>
+                      <a:ext cx="5604797" cy="3082195"/>
+                    </a:xfrm>
+                    <a:prstGeom prst="rect">
+                      <a:avLst/>
+                    </a:prstGeom>
+                    <a:ln>
+                      <a:noFill/>
+                    </a:ln>
+                    <a:extLst>
+                      <a:ext uri="{53640926-AAD7-44D8-BBD7-CCE9431645EC}">
+                        <a14:shadowObscured xmlns:a14="http://schemas.microsoft.com/office/drawing/2010/main"/>
+                      </a:ext>
+                    </a:extLst>
+                  </pic:spPr>
+                </pic:pic>
+              </a:graphicData>
+            </a:graphic>
+          </wp:inline>
+        </w:drawing>
+      </w:r>
+    </w:p>
+    <w:p>
+      <w:pPr>
+        <w:rPr>
+          <w:noProof/>
+          <w:lang w:eastAsia="pt-BR"/>
+        </w:rPr>
+      </w:pPr>
+    </w:p>
+    <w:p>
+      <w:r>
+        <w:rPr>
+          <w:noProof/>
+          <w:lang w:eastAsia="pt-BR"/>
+        </w:rPr>
+        <w:drawing>
+          <wp:inline distT="0" distB="0" distL="0" distR="0" wp14:anchorId="080EB74D" wp14:editId="6853A5A0">
+            <wp:extent cx="5608986" cy="3140765"/>
+            <wp:effectExtent l="0" t="0" r="0" b="2540"/>
+            <wp:docPr id="12" name="Imagem 12"/>
+            <wp:cNvGraphicFramePr>
+              <a:graphicFrameLocks xmlns:a="http://schemas.openxmlformats.org/drawingml/2006/main" noChangeAspect="1"/>
+            </wp:cNvGraphicFramePr>
+            <a:graphic xmlns:a="http://schemas.openxmlformats.org/drawingml/2006/main">
+              <a:graphicData uri="http://schemas.openxmlformats.org/drawingml/2006/picture">
+                <pic:pic xmlns:pic="http://schemas.openxmlformats.org/drawingml/2006/picture">
+                  <pic:nvPicPr>
+                    <pic:cNvPr id="1" name=""/>
+                    <pic:cNvPicPr/>
+                  </pic:nvPicPr>
+                  <pic:blipFill rotWithShape="1">
+                    <a:blip r:embed="rId15"/>
+                    <a:srcRect l="51352" b="6137"/>
+                    <a:stretch/>
+                  </pic:blipFill>
+                  <pic:spPr bwMode="auto">
+                    <a:xfrm>
+                      <a:off x="0" y="0"/>
+                      <a:ext cx="5651819" cy="3164749"/>
+                    </a:xfrm>
+                    <a:prstGeom prst="rect">
+                      <a:avLst/>
+                    </a:prstGeom>
+                    <a:ln>
+                      <a:noFill/>
+                    </a:ln>
+                    <a:extLst>
+                      <a:ext uri="{53640926-AAD7-44D8-BBD7-CCE9431645EC}">
+                        <a14:shadowObscured xmlns:a14="http://schemas.microsoft.com/office/drawing/2010/main"/>
+                      </a:ext>
+                    </a:extLst>
+                  </pic:spPr>
+                </pic:pic>
+              </a:graphicData>
+            </a:graphic>
+          </wp:inline>
+        </w:drawing>
+      </w:r>
+    </w:p>
+    <w:p/>
+    <w:p>
+      <w:bookmarkStart w:id="0" w:name="_GoBack"/>
+      <w:bookmarkEnd w:id="0"/>
+    </w:p>
+    <w:p/>
     <w:sectPr>
       <w:pgSz w:w="11906" w:h="16838"/>
       <w:pgMar w:top="1417" w:right="1701" w:bottom="1417" w:left="1701" w:header="708" w:footer="708" w:gutter="0"/>

</xml_diff>